<commit_message>
added the code outline
</commit_message>
<xml_diff>
--- a/Writeup/outline.docx
+++ b/Writeup/outline.docx
@@ -3,6 +3,13 @@
 <w:document xmlns:wpc="http://schemas.microsoft.com/office/word/2010/wordprocessingCanvas" xmlns:mo="http://schemas.microsoft.com/office/mac/office/2008/main" xmlns:mc="http://schemas.openxmlformats.org/markup-compatibility/2006" xmlns:mv="urn:schemas-microsoft-com:mac:vml" xmlns:o="urn:schemas-microsoft-com:office:office" xmlns:r="http://schemas.openxmlformats.org/officeDocument/2006/relationships" xmlns:m="http://schemas.openxmlformats.org/officeDocument/2006/math" xmlns:v="urn:schemas-microsoft-com:vml" xmlns:wp14="http://schemas.microsoft.com/office/word/2010/wordprocessingDrawing" xmlns:wp="http://schemas.openxmlformats.org/drawingml/2006/wordprocessingDrawing" xmlns:w10="urn:schemas-microsoft-com:office:word" xmlns:w="http://schemas.openxmlformats.org/wordprocessingml/2006/main" xmlns:w14="http://schemas.microsoft.com/office/word/2010/wordml" xmlns:wpg="http://schemas.microsoft.com/office/word/2010/wordprocessingGroup" xmlns:wpi="http://schemas.microsoft.com/office/word/2010/wordprocessingInk" xmlns:wne="http://schemas.microsoft.com/office/word/2006/wordml" xmlns:wps="http://schemas.microsoft.com/office/word/2010/wordprocessingShape" mc:Ignorable="w14 wp14">
   <w:body>
     <w:p>
+      <w:pPr>
+        <w:pStyle w:val="ListParagraph"/>
+        <w:numPr>
+          <w:ilvl w:val="0"/>
+          <w:numId w:val="12"/>
+        </w:numPr>
+      </w:pPr>
       <w:r>
         <w:t>What I’ve done:</w:t>
       </w:r>
@@ -13,7 +20,7 @@
         <w:pStyle w:val="ListParagraph"/>
         <w:numPr>
           <w:ilvl w:val="0"/>
-          <w:numId w:val="1"/>
+          <w:numId w:val="12"/>
         </w:numPr>
       </w:pPr>
       <w:r>
@@ -33,7 +40,7 @@
         <w:pStyle w:val="ListParagraph"/>
         <w:numPr>
           <w:ilvl w:val="0"/>
-          <w:numId w:val="1"/>
+          <w:numId w:val="12"/>
         </w:numPr>
       </w:pPr>
       <w:r>
@@ -53,7 +60,7 @@
         <w:pStyle w:val="ListParagraph"/>
         <w:numPr>
           <w:ilvl w:val="0"/>
-          <w:numId w:val="1"/>
+          <w:numId w:val="12"/>
         </w:numPr>
       </w:pPr>
       <w:r>
@@ -65,7 +72,7 @@
         <w:pStyle w:val="ListParagraph"/>
         <w:numPr>
           <w:ilvl w:val="1"/>
-          <w:numId w:val="1"/>
+          <w:numId w:val="12"/>
         </w:numPr>
       </w:pPr>
       <w:r>
@@ -77,7 +84,7 @@
         <w:pStyle w:val="ListParagraph"/>
         <w:numPr>
           <w:ilvl w:val="1"/>
-          <w:numId w:val="1"/>
+          <w:numId w:val="12"/>
         </w:numPr>
       </w:pPr>
       <w:r>
@@ -89,7 +96,7 @@
         <w:pStyle w:val="ListParagraph"/>
         <w:numPr>
           <w:ilvl w:val="1"/>
-          <w:numId w:val="1"/>
+          <w:numId w:val="12"/>
         </w:numPr>
       </w:pPr>
       <w:r>
@@ -104,7 +111,7 @@
         <w:pStyle w:val="ListParagraph"/>
         <w:numPr>
           <w:ilvl w:val="1"/>
-          <w:numId w:val="1"/>
+          <w:numId w:val="12"/>
         </w:numPr>
       </w:pPr>
       <w:r>
@@ -116,7 +123,7 @@
         <w:pStyle w:val="ListParagraph"/>
         <w:numPr>
           <w:ilvl w:val="2"/>
-          <w:numId w:val="1"/>
+          <w:numId w:val="12"/>
         </w:numPr>
       </w:pPr>
       <w:r>
@@ -128,7 +135,7 @@
         <w:pStyle w:val="ListParagraph"/>
         <w:numPr>
           <w:ilvl w:val="2"/>
-          <w:numId w:val="1"/>
+          <w:numId w:val="12"/>
         </w:numPr>
       </w:pPr>
       <w:r>
@@ -141,7 +148,7 @@
         <w:pStyle w:val="ListParagraph"/>
         <w:numPr>
           <w:ilvl w:val="0"/>
-          <w:numId w:val="2"/>
+          <w:numId w:val="12"/>
         </w:numPr>
       </w:pPr>
       <w:r>
@@ -153,7 +160,7 @@
         <w:pStyle w:val="ListParagraph"/>
         <w:numPr>
           <w:ilvl w:val="1"/>
-          <w:numId w:val="2"/>
+          <w:numId w:val="12"/>
         </w:numPr>
       </w:pPr>
       <w:r>
@@ -182,7 +189,7 @@
         <w:pStyle w:val="ListParagraph"/>
         <w:numPr>
           <w:ilvl w:val="0"/>
-          <w:numId w:val="2"/>
+          <w:numId w:val="12"/>
         </w:numPr>
       </w:pPr>
       <w:r>
@@ -194,7 +201,7 @@
         <w:pStyle w:val="ListParagraph"/>
         <w:numPr>
           <w:ilvl w:val="1"/>
-          <w:numId w:val="2"/>
+          <w:numId w:val="12"/>
         </w:numPr>
       </w:pPr>
       <w:r>
@@ -203,15 +210,13 @@
       <w:r>
         <w:t xml:space="preserve"> [1]</w:t>
       </w:r>
-      <w:bookmarkStart w:id="0" w:name="_GoBack"/>
-      <w:bookmarkEnd w:id="0"/>
     </w:p>
     <w:p>
       <w:pPr>
         <w:pStyle w:val="ListParagraph"/>
         <w:numPr>
           <w:ilvl w:val="0"/>
-          <w:numId w:val="2"/>
+          <w:numId w:val="12"/>
         </w:numPr>
       </w:pPr>
       <w:r>
@@ -223,7 +228,7 @@
         <w:pStyle w:val="ListParagraph"/>
         <w:numPr>
           <w:ilvl w:val="1"/>
-          <w:numId w:val="2"/>
+          <w:numId w:val="12"/>
         </w:numPr>
       </w:pPr>
       <w:r>
@@ -238,7 +243,7 @@
         <w:pStyle w:val="ListParagraph"/>
         <w:numPr>
           <w:ilvl w:val="1"/>
-          <w:numId w:val="2"/>
+          <w:numId w:val="12"/>
         </w:numPr>
       </w:pPr>
       <w:r>
@@ -250,7 +255,7 @@
         <w:pStyle w:val="ListParagraph"/>
         <w:numPr>
           <w:ilvl w:val="1"/>
-          <w:numId w:val="2"/>
+          <w:numId w:val="12"/>
         </w:numPr>
       </w:pPr>
       <w:r>
@@ -262,7 +267,7 @@
         <w:pStyle w:val="ListParagraph"/>
         <w:numPr>
           <w:ilvl w:val="0"/>
-          <w:numId w:val="2"/>
+          <w:numId w:val="12"/>
         </w:numPr>
       </w:pPr>
       <w:r>
@@ -274,7 +279,7 @@
         <w:pStyle w:val="ListParagraph"/>
         <w:numPr>
           <w:ilvl w:val="1"/>
-          <w:numId w:val="2"/>
+          <w:numId w:val="12"/>
         </w:numPr>
       </w:pPr>
       <w:r>
@@ -298,7 +303,7 @@
         <w:pStyle w:val="ListParagraph"/>
         <w:numPr>
           <w:ilvl w:val="1"/>
-          <w:numId w:val="2"/>
+          <w:numId w:val="12"/>
         </w:numPr>
       </w:pPr>
       <w:r>
@@ -310,7 +315,7 @@
         <w:pStyle w:val="ListParagraph"/>
         <w:numPr>
           <w:ilvl w:val="0"/>
-          <w:numId w:val="2"/>
+          <w:numId w:val="12"/>
         </w:numPr>
       </w:pPr>
       <w:r>
@@ -322,7 +327,7 @@
         <w:pStyle w:val="ListParagraph"/>
         <w:numPr>
           <w:ilvl w:val="1"/>
-          <w:numId w:val="2"/>
+          <w:numId w:val="12"/>
         </w:numPr>
       </w:pPr>
       <w:r>
@@ -334,7 +339,7 @@
         <w:pStyle w:val="ListParagraph"/>
         <w:numPr>
           <w:ilvl w:val="1"/>
-          <w:numId w:val="2"/>
+          <w:numId w:val="12"/>
         </w:numPr>
       </w:pPr>
       <w:r>
@@ -346,7 +351,7 @@
         <w:pStyle w:val="ListParagraph"/>
         <w:numPr>
           <w:ilvl w:val="1"/>
-          <w:numId w:val="2"/>
+          <w:numId w:val="12"/>
         </w:numPr>
       </w:pPr>
       <w:r>
@@ -361,6 +366,408 @@
       <w:r>
         <w:t xml:space="preserve"> frame) with short-term results to get a more accurate outline.</w:t>
       </w:r>
+    </w:p>
+    <w:p/>
+    <w:p/>
+    <w:p/>
+    <w:p>
+      <w:pPr>
+        <w:pStyle w:val="ListParagraph"/>
+        <w:numPr>
+          <w:ilvl w:val="0"/>
+          <w:numId w:val="12"/>
+        </w:numPr>
+      </w:pPr>
+      <w:r>
+        <w:br w:type="page"/>
+      </w:r>
+    </w:p>
+    <w:p>
+      <w:pPr>
+        <w:pStyle w:val="ListParagraph"/>
+        <w:ind w:left="360"/>
+      </w:pPr>
+      <w:r>
+        <w:lastRenderedPageBreak/>
+        <w:t>Code outline!</w:t>
+      </w:r>
+    </w:p>
+    <w:p>
+      <w:pPr>
+        <w:pStyle w:val="ListParagraph"/>
+        <w:ind w:left="360"/>
+      </w:pPr>
+    </w:p>
+    <w:p>
+      <w:pPr>
+        <w:pStyle w:val="ListParagraph"/>
+        <w:numPr>
+          <w:ilvl w:val="0"/>
+          <w:numId w:val="14"/>
+        </w:numPr>
+      </w:pPr>
+      <w:r>
+        <w:t>Find objects</w:t>
+      </w:r>
+    </w:p>
+    <w:p>
+      <w:pPr>
+        <w:pStyle w:val="ListParagraph"/>
+        <w:numPr>
+          <w:ilvl w:val="1"/>
+          <w:numId w:val="14"/>
+        </w:numPr>
+      </w:pPr>
+      <w:r>
+        <w:t>For each frame…</w:t>
+      </w:r>
+    </w:p>
+    <w:p>
+      <w:pPr>
+        <w:pStyle w:val="ListParagraph"/>
+        <w:numPr>
+          <w:ilvl w:val="2"/>
+          <w:numId w:val="14"/>
+        </w:numPr>
+      </w:pPr>
+      <w:r>
+        <w:t>Get Boolean mask of high flow areas</w:t>
+      </w:r>
+    </w:p>
+    <w:p>
+      <w:pPr>
+        <w:pStyle w:val="ListParagraph"/>
+        <w:numPr>
+          <w:ilvl w:val="3"/>
+          <w:numId w:val="14"/>
+        </w:numPr>
+      </w:pPr>
+      <w:r>
+        <w:t>Get forward flow</w:t>
+      </w:r>
+    </w:p>
+    <w:p>
+      <w:pPr>
+        <w:pStyle w:val="ListParagraph"/>
+        <w:numPr>
+          <w:ilvl w:val="3"/>
+          <w:numId w:val="14"/>
+        </w:numPr>
+      </w:pPr>
+      <w:r>
+        <w:t>Get backward flow</w:t>
+      </w:r>
+    </w:p>
+    <w:p>
+      <w:pPr>
+        <w:pStyle w:val="ListParagraph"/>
+        <w:numPr>
+          <w:ilvl w:val="3"/>
+          <w:numId w:val="14"/>
+        </w:numPr>
+      </w:pPr>
+      <w:r>
+        <w:t>Get intersection of those flows</w:t>
+      </w:r>
+    </w:p>
+    <w:p>
+      <w:pPr>
+        <w:pStyle w:val="ListParagraph"/>
+        <w:numPr>
+          <w:ilvl w:val="2"/>
+          <w:numId w:val="14"/>
+        </w:numPr>
+      </w:pPr>
+      <w:r>
+        <w:t>Find each connected area of that mask. For each of these masks…</w:t>
+      </w:r>
+    </w:p>
+    <w:p>
+      <w:pPr>
+        <w:pStyle w:val="ListParagraph"/>
+        <w:numPr>
+          <w:ilvl w:val="3"/>
+          <w:numId w:val="14"/>
+        </w:numPr>
+      </w:pPr>
+      <w:r>
+        <w:t>Eliminate it if it’s too small</w:t>
+      </w:r>
+    </w:p>
+    <w:p>
+      <w:pPr>
+        <w:pStyle w:val="ListParagraph"/>
+        <w:numPr>
+          <w:ilvl w:val="3"/>
+          <w:numId w:val="14"/>
+        </w:numPr>
+      </w:pPr>
+      <w:r>
+        <w:t>Expand the mask to see the surrounding area</w:t>
+      </w:r>
+    </w:p>
+    <w:p>
+      <w:pPr>
+        <w:pStyle w:val="ListParagraph"/>
+        <w:numPr>
+          <w:ilvl w:val="3"/>
+          <w:numId w:val="14"/>
+        </w:numPr>
+      </w:pPr>
+      <w:r>
+        <w:t>Find the median theta of the flow of the mask</w:t>
+      </w:r>
+    </w:p>
+    <w:p>
+      <w:pPr>
+        <w:pStyle w:val="ListParagraph"/>
+        <w:numPr>
+          <w:ilvl w:val="3"/>
+          <w:numId w:val="14"/>
+        </w:numPr>
+      </w:pPr>
+      <w:r>
+        <w:t xml:space="preserve">Remove any parts of the mask </w:t>
+      </w:r>
+      <w:r>
+        <w:t>whose flow is not within a tolerance of the median flow</w:t>
+      </w:r>
+      <w:r>
+        <w:t xml:space="preserve"> </w:t>
+      </w:r>
+    </w:p>
+    <w:p>
+      <w:pPr>
+        <w:pStyle w:val="ListParagraph"/>
+        <w:numPr>
+          <w:ilvl w:val="3"/>
+          <w:numId w:val="14"/>
+        </w:numPr>
+      </w:pPr>
+      <w:r>
+        <w:t>Eliminate it if it’s too scattered</w:t>
+      </w:r>
+    </w:p>
+    <w:p>
+      <w:pPr>
+        <w:pStyle w:val="ListParagraph"/>
+        <w:numPr>
+          <w:ilvl w:val="3"/>
+          <w:numId w:val="14"/>
+        </w:numPr>
+      </w:pPr>
+      <w:r>
+        <w:t>Check each object.  For each one…</w:t>
+      </w:r>
+    </w:p>
+    <w:p>
+      <w:pPr>
+        <w:pStyle w:val="ListParagraph"/>
+        <w:numPr>
+          <w:ilvl w:val="4"/>
+          <w:numId w:val="14"/>
+        </w:numPr>
+      </w:pPr>
+      <w:r>
+        <w:t>If it’s dead or doesn’t have any masks before the frame in question, continue</w:t>
+      </w:r>
+    </w:p>
+    <w:p>
+      <w:pPr>
+        <w:pStyle w:val="ListParagraph"/>
+        <w:numPr>
+          <w:ilvl w:val="4"/>
+          <w:numId w:val="14"/>
+        </w:numPr>
+      </w:pPr>
+      <w:r>
+        <w:t>Check several possible thetas to see if the current mask is a continuation of this object.  Save the best sameness rating</w:t>
+      </w:r>
+    </w:p>
+    <w:p>
+      <w:pPr>
+        <w:pStyle w:val="ListParagraph"/>
+        <w:numPr>
+          <w:ilvl w:val="3"/>
+          <w:numId w:val="14"/>
+        </w:numPr>
+      </w:pPr>
+      <w:r>
+        <w:t>Check the best sameness ratings of the other objects</w:t>
+      </w:r>
+    </w:p>
+    <w:p>
+      <w:pPr>
+        <w:pStyle w:val="ListParagraph"/>
+        <w:numPr>
+          <w:ilvl w:val="4"/>
+          <w:numId w:val="14"/>
+        </w:numPr>
+      </w:pPr>
+      <w:r>
+        <w:t>If this mask is similar enough to another object, add it to that object</w:t>
+      </w:r>
+    </w:p>
+    <w:p>
+      <w:pPr>
+        <w:pStyle w:val="ListParagraph"/>
+        <w:numPr>
+          <w:ilvl w:val="4"/>
+          <w:numId w:val="14"/>
+        </w:numPr>
+      </w:pPr>
+      <w:r>
+        <w:t>Otherwise, create a new object</w:t>
+      </w:r>
+    </w:p>
+    <w:p>
+      <w:pPr>
+        <w:pStyle w:val="ListParagraph"/>
+        <w:numPr>
+          <w:ilvl w:val="2"/>
+          <w:numId w:val="14"/>
+        </w:numPr>
+      </w:pPr>
+      <w:r>
+        <w:t>Tag any objects that haven’t been updated in a while so we don’t check them for continuation anymore</w:t>
+      </w:r>
+    </w:p>
+    <w:p>
+      <w:pPr>
+        <w:pStyle w:val="ListParagraph"/>
+        <w:numPr>
+          <w:ilvl w:val="1"/>
+          <w:numId w:val="14"/>
+        </w:numPr>
+      </w:pPr>
+      <w:r>
+        <w:t>Return the objects found</w:t>
+      </w:r>
+    </w:p>
+    <w:p>
+      <w:pPr>
+        <w:pStyle w:val="ListParagraph"/>
+        <w:numPr>
+          <w:ilvl w:val="0"/>
+          <w:numId w:val="14"/>
+        </w:numPr>
+      </w:pPr>
+      <w:r>
+        <w:t>Combine objects</w:t>
+      </w:r>
+    </w:p>
+    <w:p>
+      <w:pPr>
+        <w:pStyle w:val="ListParagraph"/>
+        <w:numPr>
+          <w:ilvl w:val="1"/>
+          <w:numId w:val="14"/>
+        </w:numPr>
+      </w:pPr>
+      <w:r>
+        <w:t>For each object…</w:t>
+      </w:r>
+    </w:p>
+    <w:p>
+      <w:pPr>
+        <w:pStyle w:val="ListParagraph"/>
+        <w:numPr>
+          <w:ilvl w:val="2"/>
+          <w:numId w:val="14"/>
+        </w:numPr>
+      </w:pPr>
+      <w:r>
+        <w:t>For each subsequent object…</w:t>
+      </w:r>
+    </w:p>
+    <w:p>
+      <w:pPr>
+        <w:pStyle w:val="ListParagraph"/>
+        <w:numPr>
+          <w:ilvl w:val="3"/>
+          <w:numId w:val="14"/>
+        </w:numPr>
+      </w:pPr>
+      <w:r>
+        <w:t>Check to see if the subsequent object is a continuation of the original object by finding the best overlap from several thetas and also checking the difference in median theta of the objects</w:t>
+      </w:r>
+    </w:p>
+    <w:p>
+      <w:pPr>
+        <w:pStyle w:val="ListParagraph"/>
+        <w:numPr>
+          <w:ilvl w:val="3"/>
+          <w:numId w:val="14"/>
+        </w:numPr>
+      </w:pPr>
+      <w:r>
+        <w:t>If the objects are similar enough, merge them</w:t>
+      </w:r>
+    </w:p>
+    <w:p>
+      <w:pPr>
+        <w:pStyle w:val="ListParagraph"/>
+        <w:numPr>
+          <w:ilvl w:val="0"/>
+          <w:numId w:val="14"/>
+        </w:numPr>
+      </w:pPr>
+      <w:r>
+        <w:t>Interpolate objects</w:t>
+      </w:r>
+    </w:p>
+    <w:p>
+      <w:pPr>
+        <w:pStyle w:val="ListParagraph"/>
+        <w:numPr>
+          <w:ilvl w:val="1"/>
+          <w:numId w:val="14"/>
+        </w:numPr>
+      </w:pPr>
+      <w:r>
+        <w:t>For each object</w:t>
+      </w:r>
+    </w:p>
+    <w:p>
+      <w:pPr>
+        <w:pStyle w:val="ListParagraph"/>
+        <w:numPr>
+          <w:ilvl w:val="2"/>
+          <w:numId w:val="14"/>
+        </w:numPr>
+      </w:pPr>
+      <w:r>
+        <w:t>Eliminate it if it has fewer than the minimum number of frames</w:t>
+      </w:r>
+    </w:p>
+    <w:p>
+      <w:pPr>
+        <w:pStyle w:val="ListParagraph"/>
+        <w:numPr>
+          <w:ilvl w:val="2"/>
+          <w:numId w:val="14"/>
+        </w:numPr>
+      </w:pPr>
+      <w:r>
+        <w:t>Fill in missing masks between found masks</w:t>
+      </w:r>
+    </w:p>
+    <w:p>
+      <w:pPr>
+        <w:pStyle w:val="ListParagraph"/>
+        <w:numPr>
+          <w:ilvl w:val="0"/>
+          <w:numId w:val="14"/>
+        </w:numPr>
+      </w:pPr>
+      <w:r>
+        <w:t>Find intermediate masks between rough masks</w:t>
+      </w:r>
+      <w:r>
+        <w:t xml:space="preserve"> to fill in the rest of the frames</w:t>
+      </w:r>
+      <w:bookmarkStart w:id="0" w:name="_GoBack"/>
+      <w:bookmarkEnd w:id="0"/>
     </w:p>
     <w:sectPr>
       <w:pgSz w:w="12240" w:h="15840"/>
@@ -375,6 +782,446 @@
 <file path=word/numbering.xml><?xml version="1.0" encoding="utf-8"?>
 <w:numbering xmlns:wpc="http://schemas.microsoft.com/office/word/2010/wordprocessingCanvas" xmlns:mo="http://schemas.microsoft.com/office/mac/office/2008/main" xmlns:mc="http://schemas.openxmlformats.org/markup-compatibility/2006" xmlns:mv="urn:schemas-microsoft-com:mac:vml" xmlns:o="urn:schemas-microsoft-com:office:office" xmlns:r="http://schemas.openxmlformats.org/officeDocument/2006/relationships" xmlns:m="http://schemas.openxmlformats.org/officeDocument/2006/math" xmlns:v="urn:schemas-microsoft-com:vml" xmlns:wp14="http://schemas.microsoft.com/office/word/2010/wordprocessingDrawing" xmlns:wp="http://schemas.openxmlformats.org/drawingml/2006/wordprocessingDrawing" xmlns:w10="urn:schemas-microsoft-com:office:word" xmlns:w="http://schemas.openxmlformats.org/wordprocessingml/2006/main" xmlns:w14="http://schemas.microsoft.com/office/word/2010/wordml" xmlns:wpg="http://schemas.microsoft.com/office/word/2010/wordprocessingGroup" xmlns:wpi="http://schemas.microsoft.com/office/word/2010/wordprocessingInk" xmlns:wne="http://schemas.microsoft.com/office/word/2006/wordml" xmlns:wps="http://schemas.microsoft.com/office/word/2010/wordprocessingShape" mc:Ignorable="w14 wp14">
   <w:abstractNum w:abstractNumId="0">
+    <w:nsid w:val="07CC3EAE"/>
+    <w:multiLevelType w:val="hybridMultilevel"/>
+    <w:tmpl w:val="91447478"/>
+    <w:lvl w:ilvl="0" w:tplc="0409000F">
+      <w:start w:val="1"/>
+      <w:numFmt w:val="decimal"/>
+      <w:lvlText w:val="%1."/>
+      <w:lvlJc w:val="left"/>
+      <w:pPr>
+        <w:ind w:left="720" w:hanging="360"/>
+      </w:pPr>
+      <w:rPr>
+        <w:rFonts w:hint="default"/>
+      </w:rPr>
+    </w:lvl>
+    <w:lvl w:ilvl="1" w:tplc="04090019">
+      <w:start w:val="1"/>
+      <w:numFmt w:val="lowerLetter"/>
+      <w:lvlText w:val="%2."/>
+      <w:lvlJc w:val="left"/>
+      <w:pPr>
+        <w:ind w:left="1440" w:hanging="360"/>
+      </w:pPr>
+    </w:lvl>
+    <w:lvl w:ilvl="2" w:tplc="0409001B">
+      <w:start w:val="1"/>
+      <w:numFmt w:val="lowerRoman"/>
+      <w:lvlText w:val="%3."/>
+      <w:lvlJc w:val="right"/>
+      <w:pPr>
+        <w:ind w:left="2160" w:hanging="180"/>
+      </w:pPr>
+    </w:lvl>
+    <w:lvl w:ilvl="3" w:tplc="9DB6F020">
+      <w:start w:val="1"/>
+      <w:numFmt w:val="decimal"/>
+      <w:lvlText w:val="%4."/>
+      <w:lvlJc w:val="left"/>
+      <w:pPr>
+        <w:tabs>
+          <w:tab w:val="num" w:pos="1440"/>
+        </w:tabs>
+        <w:ind w:left="1440" w:hanging="360"/>
+      </w:pPr>
+      <w:rPr>
+        <w:rFonts w:hint="default"/>
+      </w:rPr>
+    </w:lvl>
+    <w:lvl w:ilvl="4" w:tplc="04090019" w:tentative="1">
+      <w:start w:val="1"/>
+      <w:numFmt w:val="lowerLetter"/>
+      <w:lvlText w:val="%5."/>
+      <w:lvlJc w:val="left"/>
+      <w:pPr>
+        <w:ind w:left="3600" w:hanging="360"/>
+      </w:pPr>
+    </w:lvl>
+    <w:lvl w:ilvl="5" w:tplc="0409001B" w:tentative="1">
+      <w:start w:val="1"/>
+      <w:numFmt w:val="lowerRoman"/>
+      <w:lvlText w:val="%6."/>
+      <w:lvlJc w:val="right"/>
+      <w:pPr>
+        <w:ind w:left="4320" w:hanging="180"/>
+      </w:pPr>
+    </w:lvl>
+    <w:lvl w:ilvl="6" w:tplc="0409000F" w:tentative="1">
+      <w:start w:val="1"/>
+      <w:numFmt w:val="decimal"/>
+      <w:lvlText w:val="%7."/>
+      <w:lvlJc w:val="left"/>
+      <w:pPr>
+        <w:ind w:left="5040" w:hanging="360"/>
+      </w:pPr>
+    </w:lvl>
+    <w:lvl w:ilvl="7" w:tplc="04090019" w:tentative="1">
+      <w:start w:val="1"/>
+      <w:numFmt w:val="lowerLetter"/>
+      <w:lvlText w:val="%8."/>
+      <w:lvlJc w:val="left"/>
+      <w:pPr>
+        <w:ind w:left="5760" w:hanging="360"/>
+      </w:pPr>
+    </w:lvl>
+    <w:lvl w:ilvl="8" w:tplc="0409001B" w:tentative="1">
+      <w:start w:val="1"/>
+      <w:numFmt w:val="lowerRoman"/>
+      <w:lvlText w:val="%9."/>
+      <w:lvlJc w:val="right"/>
+      <w:pPr>
+        <w:ind w:left="6480" w:hanging="180"/>
+      </w:pPr>
+    </w:lvl>
+  </w:abstractNum>
+  <w:abstractNum w:abstractNumId="1">
+    <w:nsid w:val="10FC3649"/>
+    <w:multiLevelType w:val="multilevel"/>
+    <w:tmpl w:val="03DEDDA2"/>
+    <w:lvl w:ilvl="0">
+      <w:start w:val="1"/>
+      <w:numFmt w:val="decimal"/>
+      <w:lvlText w:val="%1)"/>
+      <w:lvlJc w:val="left"/>
+      <w:pPr>
+        <w:ind w:left="360" w:hanging="360"/>
+      </w:pPr>
+      <w:rPr>
+        <w:rFonts w:hint="default"/>
+      </w:rPr>
+    </w:lvl>
+    <w:lvl w:ilvl="1">
+      <w:start w:val="1"/>
+      <w:numFmt w:val="lowerLetter"/>
+      <w:lvlText w:val="%2)"/>
+      <w:lvlJc w:val="left"/>
+      <w:pPr>
+        <w:ind w:left="720" w:hanging="576"/>
+      </w:pPr>
+      <w:rPr>
+        <w:rFonts w:hint="default"/>
+      </w:rPr>
+    </w:lvl>
+    <w:lvl w:ilvl="2">
+      <w:start w:val="1"/>
+      <w:numFmt w:val="lowerRoman"/>
+      <w:lvlText w:val="%3)"/>
+      <w:lvlJc w:val="left"/>
+      <w:pPr>
+        <w:ind w:left="1080" w:hanging="792"/>
+      </w:pPr>
+      <w:rPr>
+        <w:rFonts w:hint="default"/>
+      </w:rPr>
+    </w:lvl>
+    <w:lvl w:ilvl="3">
+      <w:start w:val="1"/>
+      <w:numFmt w:val="decimal"/>
+      <w:lvlText w:val="(%4)"/>
+      <w:lvlJc w:val="left"/>
+      <w:pPr>
+        <w:ind w:left="1440" w:hanging="1008"/>
+      </w:pPr>
+      <w:rPr>
+        <w:rFonts w:hint="default"/>
+      </w:rPr>
+    </w:lvl>
+    <w:lvl w:ilvl="4">
+      <w:start w:val="1"/>
+      <w:numFmt w:val="lowerLetter"/>
+      <w:lvlText w:val="(%5)"/>
+      <w:lvlJc w:val="left"/>
+      <w:pPr>
+        <w:ind w:left="1800" w:hanging="1224"/>
+      </w:pPr>
+      <w:rPr>
+        <w:rFonts w:hint="default"/>
+      </w:rPr>
+    </w:lvl>
+    <w:lvl w:ilvl="5">
+      <w:start w:val="1"/>
+      <w:numFmt w:val="lowerRoman"/>
+      <w:lvlText w:val="(%6)"/>
+      <w:lvlJc w:val="left"/>
+      <w:pPr>
+        <w:ind w:left="2160" w:hanging="1440"/>
+      </w:pPr>
+      <w:rPr>
+        <w:rFonts w:hint="default"/>
+      </w:rPr>
+    </w:lvl>
+    <w:lvl w:ilvl="6">
+      <w:start w:val="1"/>
+      <w:numFmt w:val="decimal"/>
+      <w:lvlText w:val="%7."/>
+      <w:lvlJc w:val="left"/>
+      <w:pPr>
+        <w:ind w:left="2520" w:hanging="360"/>
+      </w:pPr>
+      <w:rPr>
+        <w:rFonts w:hint="default"/>
+      </w:rPr>
+    </w:lvl>
+    <w:lvl w:ilvl="7">
+      <w:start w:val="1"/>
+      <w:numFmt w:val="lowerLetter"/>
+      <w:lvlText w:val="%8."/>
+      <w:lvlJc w:val="left"/>
+      <w:pPr>
+        <w:ind w:left="2880" w:hanging="360"/>
+      </w:pPr>
+      <w:rPr>
+        <w:rFonts w:hint="default"/>
+      </w:rPr>
+    </w:lvl>
+    <w:lvl w:ilvl="8">
+      <w:start w:val="1"/>
+      <w:numFmt w:val="lowerRoman"/>
+      <w:lvlText w:val="%9."/>
+      <w:lvlJc w:val="left"/>
+      <w:pPr>
+        <w:ind w:left="3240" w:hanging="360"/>
+      </w:pPr>
+      <w:rPr>
+        <w:rFonts w:hint="default"/>
+      </w:rPr>
+    </w:lvl>
+  </w:abstractNum>
+  <w:abstractNum w:abstractNumId="2">
+    <w:nsid w:val="17D31EB1"/>
+    <w:multiLevelType w:val="multilevel"/>
+    <w:tmpl w:val="03DEDDA2"/>
+    <w:lvl w:ilvl="0">
+      <w:start w:val="1"/>
+      <w:numFmt w:val="decimal"/>
+      <w:lvlText w:val="%1)"/>
+      <w:lvlJc w:val="left"/>
+      <w:pPr>
+        <w:ind w:left="360" w:hanging="360"/>
+      </w:pPr>
+      <w:rPr>
+        <w:rFonts w:hint="default"/>
+      </w:rPr>
+    </w:lvl>
+    <w:lvl w:ilvl="1">
+      <w:start w:val="1"/>
+      <w:numFmt w:val="lowerLetter"/>
+      <w:lvlText w:val="%2)"/>
+      <w:lvlJc w:val="left"/>
+      <w:pPr>
+        <w:ind w:left="720" w:hanging="576"/>
+      </w:pPr>
+      <w:rPr>
+        <w:rFonts w:hint="default"/>
+      </w:rPr>
+    </w:lvl>
+    <w:lvl w:ilvl="2">
+      <w:start w:val="1"/>
+      <w:numFmt w:val="lowerRoman"/>
+      <w:lvlText w:val="%3)"/>
+      <w:lvlJc w:val="left"/>
+      <w:pPr>
+        <w:ind w:left="1080" w:hanging="792"/>
+      </w:pPr>
+      <w:rPr>
+        <w:rFonts w:hint="default"/>
+      </w:rPr>
+    </w:lvl>
+    <w:lvl w:ilvl="3">
+      <w:start w:val="1"/>
+      <w:numFmt w:val="decimal"/>
+      <w:lvlText w:val="(%4)"/>
+      <w:lvlJc w:val="left"/>
+      <w:pPr>
+        <w:ind w:left="1440" w:hanging="1008"/>
+      </w:pPr>
+      <w:rPr>
+        <w:rFonts w:hint="default"/>
+      </w:rPr>
+    </w:lvl>
+    <w:lvl w:ilvl="4">
+      <w:start w:val="1"/>
+      <w:numFmt w:val="lowerLetter"/>
+      <w:lvlText w:val="(%5)"/>
+      <w:lvlJc w:val="left"/>
+      <w:pPr>
+        <w:ind w:left="1800" w:hanging="1224"/>
+      </w:pPr>
+      <w:rPr>
+        <w:rFonts w:hint="default"/>
+      </w:rPr>
+    </w:lvl>
+    <w:lvl w:ilvl="5">
+      <w:start w:val="1"/>
+      <w:numFmt w:val="lowerRoman"/>
+      <w:lvlText w:val="(%6)"/>
+      <w:lvlJc w:val="left"/>
+      <w:pPr>
+        <w:ind w:left="2160" w:hanging="1440"/>
+      </w:pPr>
+      <w:rPr>
+        <w:rFonts w:hint="default"/>
+      </w:rPr>
+    </w:lvl>
+    <w:lvl w:ilvl="6">
+      <w:start w:val="1"/>
+      <w:numFmt w:val="decimal"/>
+      <w:lvlText w:val="%7."/>
+      <w:lvlJc w:val="left"/>
+      <w:pPr>
+        <w:ind w:left="2520" w:hanging="360"/>
+      </w:pPr>
+      <w:rPr>
+        <w:rFonts w:hint="default"/>
+      </w:rPr>
+    </w:lvl>
+    <w:lvl w:ilvl="7">
+      <w:start w:val="1"/>
+      <w:numFmt w:val="lowerLetter"/>
+      <w:lvlText w:val="%8."/>
+      <w:lvlJc w:val="left"/>
+      <w:pPr>
+        <w:ind w:left="2880" w:hanging="360"/>
+      </w:pPr>
+      <w:rPr>
+        <w:rFonts w:hint="default"/>
+      </w:rPr>
+    </w:lvl>
+    <w:lvl w:ilvl="8">
+      <w:start w:val="1"/>
+      <w:numFmt w:val="lowerRoman"/>
+      <w:lvlText w:val="%9."/>
+      <w:lvlJc w:val="left"/>
+      <w:pPr>
+        <w:ind w:left="3240" w:hanging="360"/>
+      </w:pPr>
+      <w:rPr>
+        <w:rFonts w:hint="default"/>
+      </w:rPr>
+    </w:lvl>
+  </w:abstractNum>
+  <w:abstractNum w:abstractNumId="3">
+    <w:nsid w:val="248B1516"/>
+    <w:multiLevelType w:val="multilevel"/>
+    <w:tmpl w:val="6CB6E444"/>
+    <w:lvl w:ilvl="0">
+      <w:start w:val="1"/>
+      <w:numFmt w:val="decimal"/>
+      <w:lvlText w:val="%1)"/>
+      <w:lvlJc w:val="left"/>
+      <w:pPr>
+        <w:ind w:left="288" w:hanging="288"/>
+      </w:pPr>
+      <w:rPr>
+        <w:rFonts w:hint="default"/>
+      </w:rPr>
+    </w:lvl>
+    <w:lvl w:ilvl="1">
+      <w:start w:val="1"/>
+      <w:numFmt w:val="lowerLetter"/>
+      <w:lvlText w:val="%2)"/>
+      <w:lvlJc w:val="left"/>
+      <w:pPr>
+        <w:ind w:left="504" w:hanging="288"/>
+      </w:pPr>
+      <w:rPr>
+        <w:rFonts w:hint="default"/>
+      </w:rPr>
+    </w:lvl>
+    <w:lvl w:ilvl="2">
+      <w:start w:val="1"/>
+      <w:numFmt w:val="lowerRoman"/>
+      <w:lvlText w:val="%3)"/>
+      <w:lvlJc w:val="left"/>
+      <w:pPr>
+        <w:ind w:left="720" w:hanging="288"/>
+      </w:pPr>
+      <w:rPr>
+        <w:rFonts w:hint="default"/>
+      </w:rPr>
+    </w:lvl>
+    <w:lvl w:ilvl="3">
+      <w:start w:val="1"/>
+      <w:numFmt w:val="decimal"/>
+      <w:lvlText w:val="(%4)"/>
+      <w:lvlJc w:val="left"/>
+      <w:pPr>
+        <w:tabs>
+          <w:tab w:val="num" w:pos="648"/>
+        </w:tabs>
+        <w:ind w:left="936" w:hanging="288"/>
+      </w:pPr>
+      <w:rPr>
+        <w:rFonts w:hint="default"/>
+      </w:rPr>
+    </w:lvl>
+    <w:lvl w:ilvl="4">
+      <w:start w:val="1"/>
+      <w:numFmt w:val="lowerLetter"/>
+      <w:lvlText w:val="(%5)"/>
+      <w:lvlJc w:val="left"/>
+      <w:pPr>
+        <w:tabs>
+          <w:tab w:val="num" w:pos="864"/>
+        </w:tabs>
+        <w:ind w:left="1008" w:hanging="144"/>
+      </w:pPr>
+      <w:rPr>
+        <w:rFonts w:hint="default"/>
+      </w:rPr>
+    </w:lvl>
+    <w:lvl w:ilvl="5">
+      <w:start w:val="1"/>
+      <w:numFmt w:val="lowerRoman"/>
+      <w:lvlText w:val="(%6)"/>
+      <w:lvlJc w:val="left"/>
+      <w:pPr>
+        <w:ind w:left="1368" w:hanging="288"/>
+      </w:pPr>
+      <w:rPr>
+        <w:rFonts w:hint="default"/>
+      </w:rPr>
+    </w:lvl>
+    <w:lvl w:ilvl="6">
+      <w:start w:val="1"/>
+      <w:numFmt w:val="decimal"/>
+      <w:lvlText w:val="%7."/>
+      <w:lvlJc w:val="left"/>
+      <w:pPr>
+        <w:ind w:left="2520" w:hanging="360"/>
+      </w:pPr>
+      <w:rPr>
+        <w:rFonts w:hint="default"/>
+      </w:rPr>
+    </w:lvl>
+    <w:lvl w:ilvl="7">
+      <w:start w:val="1"/>
+      <w:numFmt w:val="lowerLetter"/>
+      <w:lvlText w:val="%8."/>
+      <w:lvlJc w:val="left"/>
+      <w:pPr>
+        <w:ind w:left="2880" w:hanging="360"/>
+      </w:pPr>
+      <w:rPr>
+        <w:rFonts w:hint="default"/>
+      </w:rPr>
+    </w:lvl>
+    <w:lvl w:ilvl="8">
+      <w:start w:val="1"/>
+      <w:numFmt w:val="lowerRoman"/>
+      <w:lvlText w:val="%9."/>
+      <w:lvlJc w:val="left"/>
+      <w:pPr>
+        <w:ind w:left="3240" w:hanging="360"/>
+      </w:pPr>
+      <w:rPr>
+        <w:rFonts w:hint="default"/>
+      </w:rPr>
+    </w:lvl>
+  </w:abstractNum>
+  <w:abstractNum w:abstractNumId="4">
     <w:nsid w:val="28353617"/>
     <w:multiLevelType w:val="hybridMultilevel"/>
     <w:tmpl w:val="969C6E76"/>
@@ -487,7 +1334,782 @@
       </w:rPr>
     </w:lvl>
   </w:abstractNum>
-  <w:abstractNum w:abstractNumId="1">
+  <w:abstractNum w:abstractNumId="5">
+    <w:nsid w:val="3090463E"/>
+    <w:multiLevelType w:val="multilevel"/>
+    <w:tmpl w:val="94EA4CC2"/>
+    <w:lvl w:ilvl="0">
+      <w:start w:val="1"/>
+      <w:numFmt w:val="decimal"/>
+      <w:lvlText w:val="%1)"/>
+      <w:lvlJc w:val="left"/>
+      <w:pPr>
+        <w:ind w:left="360" w:hanging="360"/>
+      </w:pPr>
+      <w:rPr>
+        <w:rFonts w:hint="default"/>
+      </w:rPr>
+    </w:lvl>
+    <w:lvl w:ilvl="1">
+      <w:start w:val="1"/>
+      <w:numFmt w:val="lowerLetter"/>
+      <w:lvlText w:val="%2)"/>
+      <w:lvlJc w:val="left"/>
+      <w:pPr>
+        <w:ind w:left="288" w:hanging="144"/>
+      </w:pPr>
+      <w:rPr>
+        <w:rFonts w:hint="default"/>
+      </w:rPr>
+    </w:lvl>
+    <w:lvl w:ilvl="2">
+      <w:start w:val="1"/>
+      <w:numFmt w:val="lowerRoman"/>
+      <w:lvlText w:val="%3)"/>
+      <w:lvlJc w:val="left"/>
+      <w:pPr>
+        <w:ind w:left="432" w:hanging="144"/>
+      </w:pPr>
+      <w:rPr>
+        <w:rFonts w:hint="default"/>
+      </w:rPr>
+    </w:lvl>
+    <w:lvl w:ilvl="3">
+      <w:start w:val="1"/>
+      <w:numFmt w:val="decimal"/>
+      <w:lvlText w:val="(%4)"/>
+      <w:lvlJc w:val="left"/>
+      <w:pPr>
+        <w:ind w:left="576" w:hanging="144"/>
+      </w:pPr>
+      <w:rPr>
+        <w:rFonts w:hint="default"/>
+      </w:rPr>
+    </w:lvl>
+    <w:lvl w:ilvl="4">
+      <w:start w:val="1"/>
+      <w:numFmt w:val="lowerLetter"/>
+      <w:lvlText w:val="(%5)"/>
+      <w:lvlJc w:val="left"/>
+      <w:pPr>
+        <w:ind w:left="720" w:hanging="144"/>
+      </w:pPr>
+      <w:rPr>
+        <w:rFonts w:hint="default"/>
+      </w:rPr>
+    </w:lvl>
+    <w:lvl w:ilvl="5">
+      <w:start w:val="1"/>
+      <w:numFmt w:val="lowerRoman"/>
+      <w:lvlText w:val="(%6)"/>
+      <w:lvlJc w:val="left"/>
+      <w:pPr>
+        <w:ind w:left="864" w:hanging="144"/>
+      </w:pPr>
+      <w:rPr>
+        <w:rFonts w:hint="default"/>
+      </w:rPr>
+    </w:lvl>
+    <w:lvl w:ilvl="6">
+      <w:start w:val="1"/>
+      <w:numFmt w:val="decimal"/>
+      <w:lvlText w:val="%7."/>
+      <w:lvlJc w:val="left"/>
+      <w:pPr>
+        <w:ind w:left="2520" w:hanging="360"/>
+      </w:pPr>
+      <w:rPr>
+        <w:rFonts w:hint="default"/>
+      </w:rPr>
+    </w:lvl>
+    <w:lvl w:ilvl="7">
+      <w:start w:val="1"/>
+      <w:numFmt w:val="lowerLetter"/>
+      <w:lvlText w:val="%8."/>
+      <w:lvlJc w:val="left"/>
+      <w:pPr>
+        <w:ind w:left="2880" w:hanging="360"/>
+      </w:pPr>
+      <w:rPr>
+        <w:rFonts w:hint="default"/>
+      </w:rPr>
+    </w:lvl>
+    <w:lvl w:ilvl="8">
+      <w:start w:val="1"/>
+      <w:numFmt w:val="lowerRoman"/>
+      <w:lvlText w:val="%9."/>
+      <w:lvlJc w:val="left"/>
+      <w:pPr>
+        <w:ind w:left="3240" w:hanging="360"/>
+      </w:pPr>
+      <w:rPr>
+        <w:rFonts w:hint="default"/>
+      </w:rPr>
+    </w:lvl>
+  </w:abstractNum>
+  <w:abstractNum w:abstractNumId="6">
+    <w:nsid w:val="36FD57DD"/>
+    <w:multiLevelType w:val="hybridMultilevel"/>
+    <w:tmpl w:val="F982A41E"/>
+    <w:lvl w:ilvl="0" w:tplc="1EAC26AE">
+      <w:start w:val="1"/>
+      <w:numFmt w:val="decimal"/>
+      <w:lvlText w:val="%1)"/>
+      <w:lvlJc w:val="left"/>
+      <w:pPr>
+        <w:ind w:left="720" w:hanging="360"/>
+      </w:pPr>
+      <w:rPr>
+        <w:rFonts w:hint="default"/>
+      </w:rPr>
+    </w:lvl>
+    <w:lvl w:ilvl="1" w:tplc="04090019">
+      <w:start w:val="1"/>
+      <w:numFmt w:val="lowerLetter"/>
+      <w:lvlText w:val="%2."/>
+      <w:lvlJc w:val="left"/>
+      <w:pPr>
+        <w:ind w:left="1440" w:hanging="360"/>
+      </w:pPr>
+    </w:lvl>
+    <w:lvl w:ilvl="2" w:tplc="0409001B">
+      <w:start w:val="1"/>
+      <w:numFmt w:val="lowerRoman"/>
+      <w:lvlText w:val="%3."/>
+      <w:lvlJc w:val="right"/>
+      <w:pPr>
+        <w:ind w:left="2160" w:hanging="180"/>
+      </w:pPr>
+    </w:lvl>
+    <w:lvl w:ilvl="3" w:tplc="0409000F">
+      <w:start w:val="1"/>
+      <w:numFmt w:val="decimal"/>
+      <w:lvlText w:val="%4."/>
+      <w:lvlJc w:val="left"/>
+      <w:pPr>
+        <w:ind w:left="720" w:hanging="360"/>
+      </w:pPr>
+      <w:rPr>
+        <w:rFonts w:hint="default"/>
+      </w:rPr>
+    </w:lvl>
+    <w:lvl w:ilvl="4" w:tplc="04090019">
+      <w:start w:val="1"/>
+      <w:numFmt w:val="lowerLetter"/>
+      <w:lvlText w:val="%5."/>
+      <w:lvlJc w:val="left"/>
+      <w:pPr>
+        <w:ind w:left="3600" w:hanging="360"/>
+      </w:pPr>
+    </w:lvl>
+    <w:lvl w:ilvl="5" w:tplc="0409001B" w:tentative="1">
+      <w:start w:val="1"/>
+      <w:numFmt w:val="lowerRoman"/>
+      <w:lvlText w:val="%6."/>
+      <w:lvlJc w:val="right"/>
+      <w:pPr>
+        <w:ind w:left="4320" w:hanging="180"/>
+      </w:pPr>
+    </w:lvl>
+    <w:lvl w:ilvl="6" w:tplc="0409000F" w:tentative="1">
+      <w:start w:val="1"/>
+      <w:numFmt w:val="decimal"/>
+      <w:lvlText w:val="%7."/>
+      <w:lvlJc w:val="left"/>
+      <w:pPr>
+        <w:ind w:left="5040" w:hanging="360"/>
+      </w:pPr>
+    </w:lvl>
+    <w:lvl w:ilvl="7" w:tplc="04090019" w:tentative="1">
+      <w:start w:val="1"/>
+      <w:numFmt w:val="lowerLetter"/>
+      <w:lvlText w:val="%8."/>
+      <w:lvlJc w:val="left"/>
+      <w:pPr>
+        <w:ind w:left="5760" w:hanging="360"/>
+      </w:pPr>
+    </w:lvl>
+    <w:lvl w:ilvl="8" w:tplc="0409001B" w:tentative="1">
+      <w:start w:val="1"/>
+      <w:numFmt w:val="lowerRoman"/>
+      <w:lvlText w:val="%9."/>
+      <w:lvlJc w:val="right"/>
+      <w:pPr>
+        <w:ind w:left="6480" w:hanging="180"/>
+      </w:pPr>
+    </w:lvl>
+  </w:abstractNum>
+  <w:abstractNum w:abstractNumId="7">
+    <w:nsid w:val="3735397F"/>
+    <w:multiLevelType w:val="hybridMultilevel"/>
+    <w:tmpl w:val="F998CAAE"/>
+    <w:lvl w:ilvl="0" w:tplc="0409000F">
+      <w:start w:val="1"/>
+      <w:numFmt w:val="decimal"/>
+      <w:lvlText w:val="%1."/>
+      <w:lvlJc w:val="left"/>
+      <w:pPr>
+        <w:ind w:left="720" w:hanging="360"/>
+      </w:pPr>
+    </w:lvl>
+    <w:lvl w:ilvl="1" w:tplc="04090019" w:tentative="1">
+      <w:start w:val="1"/>
+      <w:numFmt w:val="lowerLetter"/>
+      <w:lvlText w:val="%2."/>
+      <w:lvlJc w:val="left"/>
+      <w:pPr>
+        <w:ind w:left="1440" w:hanging="360"/>
+      </w:pPr>
+    </w:lvl>
+    <w:lvl w:ilvl="2" w:tplc="0409001B" w:tentative="1">
+      <w:start w:val="1"/>
+      <w:numFmt w:val="lowerRoman"/>
+      <w:lvlText w:val="%3."/>
+      <w:lvlJc w:val="right"/>
+      <w:pPr>
+        <w:ind w:left="2160" w:hanging="180"/>
+      </w:pPr>
+    </w:lvl>
+    <w:lvl w:ilvl="3" w:tplc="0409000F" w:tentative="1">
+      <w:start w:val="1"/>
+      <w:numFmt w:val="decimal"/>
+      <w:lvlText w:val="%4."/>
+      <w:lvlJc w:val="left"/>
+      <w:pPr>
+        <w:ind w:left="2880" w:hanging="360"/>
+      </w:pPr>
+    </w:lvl>
+    <w:lvl w:ilvl="4" w:tplc="04090019" w:tentative="1">
+      <w:start w:val="1"/>
+      <w:numFmt w:val="lowerLetter"/>
+      <w:lvlText w:val="%5."/>
+      <w:lvlJc w:val="left"/>
+      <w:pPr>
+        <w:ind w:left="3600" w:hanging="360"/>
+      </w:pPr>
+    </w:lvl>
+    <w:lvl w:ilvl="5" w:tplc="0409001B" w:tentative="1">
+      <w:start w:val="1"/>
+      <w:numFmt w:val="lowerRoman"/>
+      <w:lvlText w:val="%6."/>
+      <w:lvlJc w:val="right"/>
+      <w:pPr>
+        <w:ind w:left="4320" w:hanging="180"/>
+      </w:pPr>
+    </w:lvl>
+    <w:lvl w:ilvl="6" w:tplc="0409000F" w:tentative="1">
+      <w:start w:val="1"/>
+      <w:numFmt w:val="decimal"/>
+      <w:lvlText w:val="%7."/>
+      <w:lvlJc w:val="left"/>
+      <w:pPr>
+        <w:ind w:left="5040" w:hanging="360"/>
+      </w:pPr>
+    </w:lvl>
+    <w:lvl w:ilvl="7" w:tplc="04090019" w:tentative="1">
+      <w:start w:val="1"/>
+      <w:numFmt w:val="lowerLetter"/>
+      <w:lvlText w:val="%8."/>
+      <w:lvlJc w:val="left"/>
+      <w:pPr>
+        <w:ind w:left="5760" w:hanging="360"/>
+      </w:pPr>
+    </w:lvl>
+    <w:lvl w:ilvl="8" w:tplc="0409001B" w:tentative="1">
+      <w:start w:val="1"/>
+      <w:numFmt w:val="lowerRoman"/>
+      <w:lvlText w:val="%9."/>
+      <w:lvlJc w:val="right"/>
+      <w:pPr>
+        <w:ind w:left="6480" w:hanging="180"/>
+      </w:pPr>
+    </w:lvl>
+  </w:abstractNum>
+  <w:abstractNum w:abstractNumId="8">
+    <w:nsid w:val="38E5649B"/>
+    <w:multiLevelType w:val="hybridMultilevel"/>
+    <w:tmpl w:val="3BFC84BA"/>
+    <w:lvl w:ilvl="0" w:tplc="1EAC26AE">
+      <w:start w:val="1"/>
+      <w:numFmt w:val="decimal"/>
+      <w:lvlText w:val="%1)"/>
+      <w:lvlJc w:val="left"/>
+      <w:pPr>
+        <w:ind w:left="720" w:hanging="360"/>
+      </w:pPr>
+      <w:rPr>
+        <w:rFonts w:hint="default"/>
+      </w:rPr>
+    </w:lvl>
+    <w:lvl w:ilvl="1" w:tplc="04090019">
+      <w:start w:val="1"/>
+      <w:numFmt w:val="lowerLetter"/>
+      <w:lvlText w:val="%2."/>
+      <w:lvlJc w:val="left"/>
+      <w:pPr>
+        <w:ind w:left="1440" w:hanging="360"/>
+      </w:pPr>
+    </w:lvl>
+    <w:lvl w:ilvl="2" w:tplc="0409001B">
+      <w:start w:val="1"/>
+      <w:numFmt w:val="lowerRoman"/>
+      <w:lvlText w:val="%3."/>
+      <w:lvlJc w:val="right"/>
+      <w:pPr>
+        <w:ind w:left="2160" w:hanging="180"/>
+      </w:pPr>
+    </w:lvl>
+    <w:lvl w:ilvl="3" w:tplc="B8C60AA2">
+      <w:start w:val="1"/>
+      <w:numFmt w:val="decimal"/>
+      <w:lvlText w:val="%4."/>
+      <w:lvlJc w:val="left"/>
+      <w:pPr>
+        <w:ind w:left="1440" w:hanging="360"/>
+      </w:pPr>
+      <w:rPr>
+        <w:rFonts w:hint="default"/>
+      </w:rPr>
+    </w:lvl>
+    <w:lvl w:ilvl="4" w:tplc="04090019">
+      <w:start w:val="1"/>
+      <w:numFmt w:val="lowerLetter"/>
+      <w:lvlText w:val="%5."/>
+      <w:lvlJc w:val="left"/>
+      <w:pPr>
+        <w:ind w:left="3600" w:hanging="360"/>
+      </w:pPr>
+    </w:lvl>
+    <w:lvl w:ilvl="5" w:tplc="0409001B" w:tentative="1">
+      <w:start w:val="1"/>
+      <w:numFmt w:val="lowerRoman"/>
+      <w:lvlText w:val="%6."/>
+      <w:lvlJc w:val="right"/>
+      <w:pPr>
+        <w:ind w:left="4320" w:hanging="180"/>
+      </w:pPr>
+    </w:lvl>
+    <w:lvl w:ilvl="6" w:tplc="0409000F" w:tentative="1">
+      <w:start w:val="1"/>
+      <w:numFmt w:val="decimal"/>
+      <w:lvlText w:val="%7."/>
+      <w:lvlJc w:val="left"/>
+      <w:pPr>
+        <w:ind w:left="5040" w:hanging="360"/>
+      </w:pPr>
+    </w:lvl>
+    <w:lvl w:ilvl="7" w:tplc="04090019" w:tentative="1">
+      <w:start w:val="1"/>
+      <w:numFmt w:val="lowerLetter"/>
+      <w:lvlText w:val="%8."/>
+      <w:lvlJc w:val="left"/>
+      <w:pPr>
+        <w:ind w:left="5760" w:hanging="360"/>
+      </w:pPr>
+    </w:lvl>
+    <w:lvl w:ilvl="8" w:tplc="0409001B" w:tentative="1">
+      <w:start w:val="1"/>
+      <w:numFmt w:val="lowerRoman"/>
+      <w:lvlText w:val="%9."/>
+      <w:lvlJc w:val="right"/>
+      <w:pPr>
+        <w:ind w:left="6480" w:hanging="180"/>
+      </w:pPr>
+    </w:lvl>
+  </w:abstractNum>
+  <w:abstractNum w:abstractNumId="9">
+    <w:nsid w:val="5AB50868"/>
+    <w:multiLevelType w:val="hybridMultilevel"/>
+    <w:tmpl w:val="397217E8"/>
+    <w:lvl w:ilvl="0" w:tplc="04090011">
+      <w:start w:val="1"/>
+      <w:numFmt w:val="decimal"/>
+      <w:lvlText w:val="%1)"/>
+      <w:lvlJc w:val="left"/>
+      <w:pPr>
+        <w:ind w:left="720" w:hanging="360"/>
+      </w:pPr>
+      <w:rPr>
+        <w:rFonts w:hint="default"/>
+      </w:rPr>
+    </w:lvl>
+    <w:lvl w:ilvl="1" w:tplc="04090019">
+      <w:start w:val="1"/>
+      <w:numFmt w:val="lowerLetter"/>
+      <w:lvlText w:val="%2."/>
+      <w:lvlJc w:val="left"/>
+      <w:pPr>
+        <w:ind w:left="1440" w:hanging="360"/>
+      </w:pPr>
+    </w:lvl>
+    <w:lvl w:ilvl="2" w:tplc="0409001B">
+      <w:start w:val="1"/>
+      <w:numFmt w:val="lowerRoman"/>
+      <w:lvlText w:val="%3."/>
+      <w:lvlJc w:val="right"/>
+      <w:pPr>
+        <w:ind w:left="2160" w:hanging="180"/>
+      </w:pPr>
+    </w:lvl>
+    <w:lvl w:ilvl="3" w:tplc="9DB6F020">
+      <w:start w:val="1"/>
+      <w:numFmt w:val="decimal"/>
+      <w:lvlText w:val="%4."/>
+      <w:lvlJc w:val="left"/>
+      <w:pPr>
+        <w:tabs>
+          <w:tab w:val="num" w:pos="1440"/>
+        </w:tabs>
+        <w:ind w:left="1440" w:hanging="360"/>
+      </w:pPr>
+      <w:rPr>
+        <w:rFonts w:hint="default"/>
+      </w:rPr>
+    </w:lvl>
+    <w:lvl w:ilvl="4" w:tplc="04090019" w:tentative="1">
+      <w:start w:val="1"/>
+      <w:numFmt w:val="lowerLetter"/>
+      <w:lvlText w:val="%5."/>
+      <w:lvlJc w:val="left"/>
+      <w:pPr>
+        <w:ind w:left="3600" w:hanging="360"/>
+      </w:pPr>
+    </w:lvl>
+    <w:lvl w:ilvl="5" w:tplc="0409001B" w:tentative="1">
+      <w:start w:val="1"/>
+      <w:numFmt w:val="lowerRoman"/>
+      <w:lvlText w:val="%6."/>
+      <w:lvlJc w:val="right"/>
+      <w:pPr>
+        <w:ind w:left="4320" w:hanging="180"/>
+      </w:pPr>
+    </w:lvl>
+    <w:lvl w:ilvl="6" w:tplc="0409000F" w:tentative="1">
+      <w:start w:val="1"/>
+      <w:numFmt w:val="decimal"/>
+      <w:lvlText w:val="%7."/>
+      <w:lvlJc w:val="left"/>
+      <w:pPr>
+        <w:ind w:left="5040" w:hanging="360"/>
+      </w:pPr>
+    </w:lvl>
+    <w:lvl w:ilvl="7" w:tplc="04090019" w:tentative="1">
+      <w:start w:val="1"/>
+      <w:numFmt w:val="lowerLetter"/>
+      <w:lvlText w:val="%8."/>
+      <w:lvlJc w:val="left"/>
+      <w:pPr>
+        <w:ind w:left="5760" w:hanging="360"/>
+      </w:pPr>
+    </w:lvl>
+    <w:lvl w:ilvl="8" w:tplc="0409001B" w:tentative="1">
+      <w:start w:val="1"/>
+      <w:numFmt w:val="lowerRoman"/>
+      <w:lvlText w:val="%9."/>
+      <w:lvlJc w:val="right"/>
+      <w:pPr>
+        <w:ind w:left="6480" w:hanging="180"/>
+      </w:pPr>
+    </w:lvl>
+  </w:abstractNum>
+  <w:abstractNum w:abstractNumId="10">
+    <w:nsid w:val="5F5C1FA4"/>
+    <w:multiLevelType w:val="hybridMultilevel"/>
+    <w:tmpl w:val="77461B1A"/>
+    <w:lvl w:ilvl="0" w:tplc="C71E4B26">
+      <w:start w:val="1"/>
+      <w:numFmt w:val="decimal"/>
+      <w:lvlText w:val="%1."/>
+      <w:lvlJc w:val="left"/>
+      <w:pPr>
+        <w:ind w:left="720" w:hanging="576"/>
+      </w:pPr>
+      <w:rPr>
+        <w:rFonts w:hint="default"/>
+      </w:rPr>
+    </w:lvl>
+    <w:lvl w:ilvl="1" w:tplc="04090019">
+      <w:start w:val="1"/>
+      <w:numFmt w:val="lowerLetter"/>
+      <w:lvlText w:val="%2."/>
+      <w:lvlJc w:val="left"/>
+      <w:pPr>
+        <w:ind w:left="1440" w:hanging="360"/>
+      </w:pPr>
+    </w:lvl>
+    <w:lvl w:ilvl="2" w:tplc="0409001B">
+      <w:start w:val="1"/>
+      <w:numFmt w:val="lowerRoman"/>
+      <w:lvlText w:val="%3."/>
+      <w:lvlJc w:val="right"/>
+      <w:pPr>
+        <w:ind w:left="2160" w:hanging="180"/>
+      </w:pPr>
+    </w:lvl>
+    <w:lvl w:ilvl="3" w:tplc="0409000F">
+      <w:start w:val="1"/>
+      <w:numFmt w:val="decimal"/>
+      <w:lvlText w:val="%4."/>
+      <w:lvlJc w:val="left"/>
+      <w:pPr>
+        <w:ind w:left="2880" w:hanging="360"/>
+      </w:pPr>
+    </w:lvl>
+    <w:lvl w:ilvl="4" w:tplc="04090019" w:tentative="1">
+      <w:start w:val="1"/>
+      <w:numFmt w:val="lowerLetter"/>
+      <w:lvlText w:val="%5."/>
+      <w:lvlJc w:val="left"/>
+      <w:pPr>
+        <w:ind w:left="3600" w:hanging="360"/>
+      </w:pPr>
+    </w:lvl>
+    <w:lvl w:ilvl="5" w:tplc="0409001B" w:tentative="1">
+      <w:start w:val="1"/>
+      <w:numFmt w:val="lowerRoman"/>
+      <w:lvlText w:val="%6."/>
+      <w:lvlJc w:val="right"/>
+      <w:pPr>
+        <w:ind w:left="4320" w:hanging="180"/>
+      </w:pPr>
+    </w:lvl>
+    <w:lvl w:ilvl="6" w:tplc="0409000F" w:tentative="1">
+      <w:start w:val="1"/>
+      <w:numFmt w:val="decimal"/>
+      <w:lvlText w:val="%7."/>
+      <w:lvlJc w:val="left"/>
+      <w:pPr>
+        <w:ind w:left="5040" w:hanging="360"/>
+      </w:pPr>
+    </w:lvl>
+    <w:lvl w:ilvl="7" w:tplc="04090019" w:tentative="1">
+      <w:start w:val="1"/>
+      <w:numFmt w:val="lowerLetter"/>
+      <w:lvlText w:val="%8."/>
+      <w:lvlJc w:val="left"/>
+      <w:pPr>
+        <w:ind w:left="5760" w:hanging="360"/>
+      </w:pPr>
+    </w:lvl>
+    <w:lvl w:ilvl="8" w:tplc="0409001B" w:tentative="1">
+      <w:start w:val="1"/>
+      <w:numFmt w:val="lowerRoman"/>
+      <w:lvlText w:val="%9."/>
+      <w:lvlJc w:val="right"/>
+      <w:pPr>
+        <w:ind w:left="6480" w:hanging="180"/>
+      </w:pPr>
+    </w:lvl>
+  </w:abstractNum>
+  <w:abstractNum w:abstractNumId="11">
+    <w:nsid w:val="5FC30CB5"/>
+    <w:multiLevelType w:val="multilevel"/>
+    <w:tmpl w:val="94EA4CC2"/>
+    <w:lvl w:ilvl="0">
+      <w:start w:val="1"/>
+      <w:numFmt w:val="decimal"/>
+      <w:lvlText w:val="%1)"/>
+      <w:lvlJc w:val="left"/>
+      <w:pPr>
+        <w:ind w:left="360" w:hanging="360"/>
+      </w:pPr>
+      <w:rPr>
+        <w:rFonts w:hint="default"/>
+      </w:rPr>
+    </w:lvl>
+    <w:lvl w:ilvl="1">
+      <w:start w:val="1"/>
+      <w:numFmt w:val="lowerLetter"/>
+      <w:lvlText w:val="%2)"/>
+      <w:lvlJc w:val="left"/>
+      <w:pPr>
+        <w:ind w:left="288" w:hanging="144"/>
+      </w:pPr>
+      <w:rPr>
+        <w:rFonts w:hint="default"/>
+      </w:rPr>
+    </w:lvl>
+    <w:lvl w:ilvl="2">
+      <w:start w:val="1"/>
+      <w:numFmt w:val="lowerRoman"/>
+      <w:lvlText w:val="%3)"/>
+      <w:lvlJc w:val="left"/>
+      <w:pPr>
+        <w:ind w:left="432" w:hanging="144"/>
+      </w:pPr>
+      <w:rPr>
+        <w:rFonts w:hint="default"/>
+      </w:rPr>
+    </w:lvl>
+    <w:lvl w:ilvl="3">
+      <w:start w:val="1"/>
+      <w:numFmt w:val="decimal"/>
+      <w:lvlText w:val="(%4)"/>
+      <w:lvlJc w:val="left"/>
+      <w:pPr>
+        <w:ind w:left="576" w:hanging="144"/>
+      </w:pPr>
+      <w:rPr>
+        <w:rFonts w:hint="default"/>
+      </w:rPr>
+    </w:lvl>
+    <w:lvl w:ilvl="4">
+      <w:start w:val="1"/>
+      <w:numFmt w:val="lowerLetter"/>
+      <w:lvlText w:val="(%5)"/>
+      <w:lvlJc w:val="left"/>
+      <w:pPr>
+        <w:ind w:left="720" w:hanging="144"/>
+      </w:pPr>
+      <w:rPr>
+        <w:rFonts w:hint="default"/>
+      </w:rPr>
+    </w:lvl>
+    <w:lvl w:ilvl="5">
+      <w:start w:val="1"/>
+      <w:numFmt w:val="lowerRoman"/>
+      <w:lvlText w:val="(%6)"/>
+      <w:lvlJc w:val="left"/>
+      <w:pPr>
+        <w:ind w:left="864" w:hanging="144"/>
+      </w:pPr>
+      <w:rPr>
+        <w:rFonts w:hint="default"/>
+      </w:rPr>
+    </w:lvl>
+    <w:lvl w:ilvl="6">
+      <w:start w:val="1"/>
+      <w:numFmt w:val="decimal"/>
+      <w:lvlText w:val="%7."/>
+      <w:lvlJc w:val="left"/>
+      <w:pPr>
+        <w:ind w:left="2520" w:hanging="360"/>
+      </w:pPr>
+      <w:rPr>
+        <w:rFonts w:hint="default"/>
+      </w:rPr>
+    </w:lvl>
+    <w:lvl w:ilvl="7">
+      <w:start w:val="1"/>
+      <w:numFmt w:val="lowerLetter"/>
+      <w:lvlText w:val="%8."/>
+      <w:lvlJc w:val="left"/>
+      <w:pPr>
+        <w:ind w:left="2880" w:hanging="360"/>
+      </w:pPr>
+      <w:rPr>
+        <w:rFonts w:hint="default"/>
+      </w:rPr>
+    </w:lvl>
+    <w:lvl w:ilvl="8">
+      <w:start w:val="1"/>
+      <w:numFmt w:val="lowerRoman"/>
+      <w:lvlText w:val="%9."/>
+      <w:lvlJc w:val="left"/>
+      <w:pPr>
+        <w:ind w:left="3240" w:hanging="360"/>
+      </w:pPr>
+      <w:rPr>
+        <w:rFonts w:hint="default"/>
+      </w:rPr>
+    </w:lvl>
+  </w:abstractNum>
+  <w:abstractNum w:abstractNumId="12">
+    <w:nsid w:val="6B2A0379"/>
+    <w:multiLevelType w:val="hybridMultilevel"/>
+    <w:tmpl w:val="DD746CB6"/>
+    <w:lvl w:ilvl="0" w:tplc="C978A790">
+      <w:start w:val="1"/>
+      <w:numFmt w:val="decimal"/>
+      <w:lvlText w:val="%1."/>
+      <w:lvlJc w:val="left"/>
+      <w:pPr>
+        <w:ind w:left="720" w:hanging="360"/>
+      </w:pPr>
+      <w:rPr>
+        <w:rFonts w:hint="default"/>
+      </w:rPr>
+    </w:lvl>
+    <w:lvl w:ilvl="1" w:tplc="04090019">
+      <w:start w:val="1"/>
+      <w:numFmt w:val="lowerLetter"/>
+      <w:lvlText w:val="%2."/>
+      <w:lvlJc w:val="left"/>
+      <w:pPr>
+        <w:ind w:left="1440" w:hanging="360"/>
+      </w:pPr>
+    </w:lvl>
+    <w:lvl w:ilvl="2" w:tplc="0409001B">
+      <w:start w:val="1"/>
+      <w:numFmt w:val="lowerRoman"/>
+      <w:lvlText w:val="%3."/>
+      <w:lvlJc w:val="right"/>
+      <w:pPr>
+        <w:ind w:left="2160" w:hanging="180"/>
+      </w:pPr>
+    </w:lvl>
+    <w:lvl w:ilvl="3" w:tplc="9DB6F020">
+      <w:start w:val="1"/>
+      <w:numFmt w:val="decimal"/>
+      <w:lvlText w:val="%4."/>
+      <w:lvlJc w:val="left"/>
+      <w:pPr>
+        <w:tabs>
+          <w:tab w:val="num" w:pos="1440"/>
+        </w:tabs>
+        <w:ind w:left="1440" w:hanging="360"/>
+      </w:pPr>
+      <w:rPr>
+        <w:rFonts w:hint="default"/>
+      </w:rPr>
+    </w:lvl>
+    <w:lvl w:ilvl="4" w:tplc="04090019" w:tentative="1">
+      <w:start w:val="1"/>
+      <w:numFmt w:val="lowerLetter"/>
+      <w:lvlText w:val="%5."/>
+      <w:lvlJc w:val="left"/>
+      <w:pPr>
+        <w:ind w:left="3600" w:hanging="360"/>
+      </w:pPr>
+    </w:lvl>
+    <w:lvl w:ilvl="5" w:tplc="0409001B" w:tentative="1">
+      <w:start w:val="1"/>
+      <w:numFmt w:val="lowerRoman"/>
+      <w:lvlText w:val="%6."/>
+      <w:lvlJc w:val="right"/>
+      <w:pPr>
+        <w:ind w:left="4320" w:hanging="180"/>
+      </w:pPr>
+    </w:lvl>
+    <w:lvl w:ilvl="6" w:tplc="0409000F" w:tentative="1">
+      <w:start w:val="1"/>
+      <w:numFmt w:val="decimal"/>
+      <w:lvlText w:val="%7."/>
+      <w:lvlJc w:val="left"/>
+      <w:pPr>
+        <w:ind w:left="5040" w:hanging="360"/>
+      </w:pPr>
+    </w:lvl>
+    <w:lvl w:ilvl="7" w:tplc="04090019" w:tentative="1">
+      <w:start w:val="1"/>
+      <w:numFmt w:val="lowerLetter"/>
+      <w:lvlText w:val="%8."/>
+      <w:lvlJc w:val="left"/>
+      <w:pPr>
+        <w:ind w:left="5760" w:hanging="360"/>
+      </w:pPr>
+    </w:lvl>
+    <w:lvl w:ilvl="8" w:tplc="0409001B" w:tentative="1">
+      <w:start w:val="1"/>
+      <w:numFmt w:val="lowerRoman"/>
+      <w:lvlText w:val="%9."/>
+      <w:lvlJc w:val="right"/>
+      <w:pPr>
+        <w:ind w:left="6480" w:hanging="180"/>
+      </w:pPr>
+    </w:lvl>
+  </w:abstractNum>
+  <w:abstractNum w:abstractNumId="13">
     <w:nsid w:val="6E7C639B"/>
     <w:multiLevelType w:val="hybridMultilevel"/>
     <w:tmpl w:val="EBEC76B8"/>
@@ -574,10 +2196,46 @@
     </w:lvl>
   </w:abstractNum>
   <w:num w:numId="1">
+    <w:abstractNumId w:val="4"/>
+  </w:num>
+  <w:num w:numId="2">
+    <w:abstractNumId w:val="13"/>
+  </w:num>
+  <w:num w:numId="3">
+    <w:abstractNumId w:val="7"/>
+  </w:num>
+  <w:num w:numId="4">
+    <w:abstractNumId w:val="12"/>
+  </w:num>
+  <w:num w:numId="5">
     <w:abstractNumId w:val="0"/>
   </w:num>
-  <w:num w:numId="2">
+  <w:num w:numId="6">
+    <w:abstractNumId w:val="9"/>
+  </w:num>
+  <w:num w:numId="7">
+    <w:abstractNumId w:val="8"/>
+  </w:num>
+  <w:num w:numId="8">
+    <w:abstractNumId w:val="6"/>
+  </w:num>
+  <w:num w:numId="9">
+    <w:abstractNumId w:val="10"/>
+  </w:num>
+  <w:num w:numId="10">
     <w:abstractNumId w:val="1"/>
+  </w:num>
+  <w:num w:numId="11">
+    <w:abstractNumId w:val="2"/>
+  </w:num>
+  <w:num w:numId="12">
+    <w:abstractNumId w:val="5"/>
+  </w:num>
+  <w:num w:numId="13">
+    <w:abstractNumId w:val="11"/>
+  </w:num>
+  <w:num w:numId="14">
+    <w:abstractNumId w:val="3"/>
   </w:num>
 </w:numbering>
 </file>
@@ -1294,4 +2952,16 @@
   </a:objectDefaults>
   <a:extraClrSchemeLst/>
 </a:theme>
+</file>
+
+<file path=customXml/item1.xml><?xml version="1.0" encoding="utf-8"?>
+<b:Sources xmlns:b="http://schemas.openxmlformats.org/officeDocument/2006/bibliography" xmlns="http://schemas.openxmlformats.org/officeDocument/2006/bibliography" SelectedStyle="/APA.XSL" StyleName="APA"/>
+</file>
+
+<file path=customXml/itemProps1.xml><?xml version="1.0" encoding="utf-8"?>
+<ds:datastoreItem xmlns:ds="http://schemas.openxmlformats.org/officeDocument/2006/customXml" ds:itemID="{CD18D685-64BB-5542-929B-2E608FAD7F54}">
+  <ds:schemaRefs>
+    <ds:schemaRef ds:uri="http://schemas.openxmlformats.org/officeDocument/2006/bibliography"/>
+  </ds:schemaRefs>
+</ds:datastoreItem>
 </file>
</xml_diff>